<commit_message>
Honors added to resume
</commit_message>
<xml_diff>
--- a/AustinStiermanResume.docx
+++ b/AustinStiermanResume.docx
@@ -2318,56 +2318,50 @@
         <w:rPr>
           <w:color w:val="000000" w:themeColor="text1"/>
         </w:rPr>
-        <w:t>DMACC President’s List</w:t>
-      </w:r>
-      <w:r>
-        <w:rPr>
-          <w:color w:val="000000" w:themeColor="text1"/>
-        </w:rPr>
-        <w:tab/>
-      </w:r>
-      <w:r>
-        <w:rPr>
-          <w:color w:val="000000" w:themeColor="text1"/>
-        </w:rPr>
-        <w:tab/>
-      </w:r>
-      <w:r>
-        <w:rPr>
-          <w:color w:val="000000" w:themeColor="text1"/>
-        </w:rPr>
-        <w:tab/>
-      </w:r>
-      <w:r>
-        <w:rPr>
-          <w:color w:val="000000" w:themeColor="text1"/>
-        </w:rPr>
-        <w:tab/>
-      </w:r>
-      <w:r>
-        <w:rPr>
-          <w:color w:val="000000" w:themeColor="text1"/>
-        </w:rPr>
-        <w:tab/>
-      </w:r>
-      <w:r>
-        <w:rPr>
-          <w:color w:val="000000" w:themeColor="text1"/>
-        </w:rPr>
-        <w:tab/>
-        <w:t xml:space="preserve">  </w:t>
-      </w:r>
-      <w:r>
-        <w:rPr>
-          <w:color w:val="000000" w:themeColor="text1"/>
-        </w:rPr>
-        <w:t xml:space="preserve"> </w:t>
-      </w:r>
-      <w:r>
-        <w:rPr>
-          <w:color w:val="000000" w:themeColor="text1"/>
-        </w:rPr>
-        <w:t xml:space="preserve"> September 2022 - December 2023</w:t>
+        <w:t>University of Iowa Honors</w:t>
+      </w:r>
+      <w:r>
+        <w:rPr>
+          <w:color w:val="000000" w:themeColor="text1"/>
+        </w:rPr>
+        <w:tab/>
+      </w:r>
+      <w:r>
+        <w:rPr>
+          <w:color w:val="000000" w:themeColor="text1"/>
+        </w:rPr>
+        <w:tab/>
+      </w:r>
+      <w:r>
+        <w:rPr>
+          <w:color w:val="000000" w:themeColor="text1"/>
+        </w:rPr>
+        <w:tab/>
+      </w:r>
+      <w:r>
+        <w:rPr>
+          <w:color w:val="000000" w:themeColor="text1"/>
+        </w:rPr>
+        <w:tab/>
+      </w:r>
+      <w:r>
+        <w:rPr>
+          <w:color w:val="000000" w:themeColor="text1"/>
+        </w:rPr>
+        <w:tab/>
+      </w:r>
+      <w:r>
+        <w:rPr>
+          <w:color w:val="000000" w:themeColor="text1"/>
+        </w:rPr>
+        <w:tab/>
+      </w:r>
+      <w:r>
+        <w:rPr>
+          <w:color w:val="000000" w:themeColor="text1"/>
+        </w:rPr>
+        <w:tab/>
+        <w:t xml:space="preserve">      September 2023 - Present</w:t>
       </w:r>
     </w:p>
     <w:sectPr>
@@ -5109,6 +5103,7 @@
   <w:style w:type="character" w:default="1" w:styleId="DefaultParagraphFont">
     <w:name w:val="Default Paragraph Font"/>
     <w:uiPriority w:val="1"/>
+    <w:semiHidden/>
     <w:unhideWhenUsed/>
   </w:style>
   <w:style w:type="table" w:default="1" w:styleId="TableNormal">

</xml_diff>